<commit_message>
Project NUSTeats COmplete! V1.0
</commit_message>
<xml_diff>
--- a/Logic and System Design/Filters.docx
+++ b/Logic and System Design/Filters.docx
@@ -104,118 +104,6 @@
     <w:p>
       <w:pPr>
         <w:pStyle w:val="ListParagraph"/>
-        <w:rPr>
-          <w:lang w:val="en-US"/>
-        </w:rPr>
-      </w:pPr>
-      <w:r>
-        <w:rPr>
-          <w:lang w:val="en-US"/>
-        </w:rPr>
-        <w:t>C4</w:t>
-      </w:r>
-    </w:p>
-    <w:p>
-      <w:pPr>
-        <w:pStyle w:val="ListParagraph"/>
-        <w:rPr>
-          <w:lang w:val="en-US"/>
-        </w:rPr>
-      </w:pPr>
-      <w:r>
-        <w:rPr>
-          <w:lang w:val="en-US"/>
-        </w:rPr>
-        <w:t>Retro</w:t>
-      </w:r>
-    </w:p>
-    <w:p>
-      <w:pPr>
-        <w:pStyle w:val="ListParagraph"/>
-        <w:rPr>
-          <w:lang w:val="en-US"/>
-        </w:rPr>
-      </w:pPr>
-      <w:r>
-        <w:rPr>
-          <w:lang w:val="en-US"/>
-        </w:rPr>
-        <w:t xml:space="preserve">Coffee Lounge </w:t>
-      </w:r>
-    </w:p>
-    <w:p>
-      <w:pPr>
-        <w:pStyle w:val="ListParagraph"/>
-        <w:rPr>
-          <w:lang w:val="en-US"/>
-        </w:rPr>
-      </w:pPr>
-      <w:r>
-        <w:rPr>
-          <w:lang w:val="en-US"/>
-        </w:rPr>
-        <w:t xml:space="preserve">NSTP Café </w:t>
-      </w:r>
-    </w:p>
-    <w:p>
-      <w:pPr>
-        <w:pStyle w:val="ListParagraph"/>
-        <w:rPr>
-          <w:lang w:val="en-US"/>
-        </w:rPr>
-      </w:pPr>
-      <w:r>
-        <w:rPr>
-          <w:lang w:val="en-US"/>
-        </w:rPr>
-        <w:t>NBS Café</w:t>
-      </w:r>
-    </w:p>
-    <w:p>
-      <w:pPr>
-        <w:pStyle w:val="ListParagraph"/>
-        <w:rPr>
-          <w:lang w:val="en-US"/>
-        </w:rPr>
-      </w:pPr>
-      <w:r>
-        <w:rPr>
-          <w:lang w:val="en-US"/>
-        </w:rPr>
-        <w:t>S3H Café</w:t>
-      </w:r>
-    </w:p>
-    <w:p>
-      <w:pPr>
-        <w:pStyle w:val="ListParagraph"/>
-        <w:rPr>
-          <w:lang w:val="en-US"/>
-        </w:rPr>
-      </w:pPr>
-      <w:r>
-        <w:rPr>
-          <w:lang w:val="en-US"/>
-        </w:rPr>
-        <w:t>Khaapa SEECS</w:t>
-      </w:r>
-    </w:p>
-    <w:p>
-      <w:pPr>
-        <w:pStyle w:val="ListParagraph"/>
-        <w:rPr>
-          <w:lang w:val="en-US"/>
-        </w:rPr>
-      </w:pPr>
-      <w:r>
-        <w:rPr>
-          <w:lang w:val="en-US"/>
-        </w:rPr>
-        <w:t>SCME Cafe</w:t>
-      </w:r>
-    </w:p>
-    <w:p>
-      <w:pPr>
-        <w:pStyle w:val="ListParagraph"/>
         <w:numPr>
           <w:ilvl w:val="0"/>
           <w:numId w:val="1"/>
@@ -356,67 +244,13 @@
         <w:rPr>
           <w:lang w:val="en-US"/>
         </w:rPr>
-        <w:t>Cold</w:t>
-      </w:r>
-    </w:p>
-    <w:p>
-      <w:pPr>
-        <w:pStyle w:val="ListParagraph"/>
-        <w:numPr>
-          <w:ilvl w:val="0"/>
-          <w:numId w:val="2"/>
-        </w:numPr>
-        <w:rPr>
-          <w:lang w:val="en-US"/>
-        </w:rPr>
-      </w:pPr>
-      <w:r>
-        <w:rPr>
-          <w:lang w:val="en-US"/>
-        </w:rPr>
-        <w:t>Snacks</w:t>
-      </w:r>
-    </w:p>
-    <w:p>
-      <w:pPr>
-        <w:pStyle w:val="ListParagraph"/>
-        <w:numPr>
-          <w:ilvl w:val="0"/>
-          <w:numId w:val="5"/>
-        </w:numPr>
-        <w:rPr>
-          <w:lang w:val="en-US"/>
-        </w:rPr>
-      </w:pPr>
-      <w:r>
-        <w:rPr>
-          <w:lang w:val="en-US"/>
-        </w:rPr>
-        <w:t>Sweet</w:t>
-      </w:r>
-    </w:p>
-    <w:p>
-      <w:pPr>
-        <w:pStyle w:val="ListParagraph"/>
-        <w:numPr>
-          <w:ilvl w:val="0"/>
-          <w:numId w:val="5"/>
-        </w:numPr>
-        <w:rPr>
-          <w:lang w:val="en-US"/>
-        </w:rPr>
-      </w:pPr>
-      <w:r>
-        <w:rPr>
-          <w:lang w:val="en-US"/>
-        </w:rPr>
-        <w:t>S</w:t>
+        <w:t>Col</w:t>
       </w:r>
       <w:r>
         <w:rPr>
           <w:lang w:val="en-US"/>
         </w:rPr>
-        <w:t>picy</w:t>
+        <w:t>d</w:t>
       </w:r>
     </w:p>
     <w:p>

</xml_diff>